<commit_message>
working in merged document from 20-06
</commit_message>
<xml_diff>
--- a/Chapter 5 - ANN for secondary structure.docx
+++ b/Chapter 5 - ANN for secondary structure.docx
@@ -27,18 +27,826 @@
           <w:ilvl w:val="0"/>
           <w:numId w:val="1"/>
         </w:numPr>
-        <w:rPr>
-          <w:rFonts w:ascii="Times New Roman" w:hAnsi="Times New Roman" w:cs="Times New Roman"/>
-          <w:sz w:val="24"/>
-          <w:szCs w:val="24"/>
-        </w:rPr>
-      </w:pPr>
-      <w:r>
-        <w:rPr>
-          <w:rFonts w:ascii="Times New Roman" w:hAnsi="Times New Roman" w:cs="Times New Roman"/>
-          <w:sz w:val="24"/>
-          <w:szCs w:val="24"/>
-        </w:rPr>
+        <w:jc w:val="both"/>
+        <w:rPr>
+          <w:rFonts w:ascii="Times New Roman" w:hAnsi="Times New Roman" w:cs="Times New Roman"/>
+          <w:sz w:val="24"/>
+          <w:szCs w:val="24"/>
+        </w:rPr>
+      </w:pPr>
+      <w:r>
+        <w:rPr>
+          <w:rFonts w:ascii="Times New Roman" w:hAnsi="Times New Roman" w:cs="Times New Roman"/>
+          <w:sz w:val="24"/>
+          <w:szCs w:val="24"/>
+        </w:rPr>
+        <w:t>Why secondary structure -&gt; important information about the protein, used in fold recognition and to improve accuracy of tertiary structure prediction</w:t>
+      </w:r>
+    </w:p>
+    <w:p>
+      <w:pPr>
+        <w:pStyle w:val="ListParagraph"/>
+        <w:numPr>
+          <w:ilvl w:val="0"/>
+          <w:numId w:val="1"/>
+        </w:numPr>
+        <w:jc w:val="both"/>
+        <w:rPr>
+          <w:rFonts w:ascii="Times New Roman" w:hAnsi="Times New Roman" w:cs="Times New Roman"/>
+          <w:sz w:val="24"/>
+          <w:szCs w:val="24"/>
+        </w:rPr>
+      </w:pPr>
+      <w:r>
+        <w:rPr>
+          <w:rFonts w:ascii="Times New Roman" w:hAnsi="Times New Roman" w:cs="Times New Roman"/>
+          <w:sz w:val="24"/>
+          <w:szCs w:val="24"/>
+        </w:rPr>
+        <w:t>Artificial Neural Network -&gt; background, structure, how they learn</w:t>
+      </w:r>
+    </w:p>
+    <w:p>
+      <w:pPr>
+        <w:pStyle w:val="ListParagraph"/>
+        <w:numPr>
+          <w:ilvl w:val="0"/>
+          <w:numId w:val="1"/>
+        </w:numPr>
+        <w:jc w:val="both"/>
+        <w:rPr>
+          <w:rFonts w:ascii="Times New Roman" w:hAnsi="Times New Roman" w:cs="Times New Roman"/>
+          <w:sz w:val="24"/>
+          <w:szCs w:val="24"/>
+        </w:rPr>
+      </w:pPr>
+      <w:r>
+        <w:rPr>
+          <w:rFonts w:ascii="Times New Roman" w:hAnsi="Times New Roman" w:cs="Times New Roman"/>
+          <w:sz w:val="24"/>
+          <w:szCs w:val="24"/>
+        </w:rPr>
+        <w:t>ANN for secondary structure prediction</w:t>
+      </w:r>
+    </w:p>
+    <w:p>
+      <w:pPr>
+        <w:pStyle w:val="ListParagraph"/>
+        <w:numPr>
+          <w:ilvl w:val="0"/>
+          <w:numId w:val="2"/>
+        </w:numPr>
+        <w:jc w:val="both"/>
+        <w:rPr>
+          <w:rFonts w:ascii="Times New Roman" w:hAnsi="Times New Roman" w:cs="Times New Roman"/>
+          <w:sz w:val="24"/>
+          <w:szCs w:val="24"/>
+        </w:rPr>
+      </w:pPr>
+      <w:r>
+        <w:rPr>
+          <w:rFonts w:ascii="Times New Roman" w:hAnsi="Times New Roman" w:cs="Times New Roman"/>
+          <w:sz w:val="24"/>
+          <w:szCs w:val="24"/>
+        </w:rPr>
+        <w:t>Requirements: Multiclass classification problem</w:t>
+      </w:r>
+    </w:p>
+    <w:p>
+      <w:pPr>
+        <w:pStyle w:val="ListParagraph"/>
+        <w:numPr>
+          <w:ilvl w:val="0"/>
+          <w:numId w:val="2"/>
+        </w:numPr>
+        <w:jc w:val="both"/>
+        <w:rPr>
+          <w:rFonts w:ascii="Times New Roman" w:hAnsi="Times New Roman" w:cs="Times New Roman"/>
+          <w:sz w:val="24"/>
+          <w:szCs w:val="24"/>
+        </w:rPr>
+      </w:pPr>
+      <w:r>
+        <w:rPr>
+          <w:rFonts w:ascii="Times New Roman" w:hAnsi="Times New Roman" w:cs="Times New Roman"/>
+          <w:sz w:val="24"/>
+          <w:szCs w:val="24"/>
+        </w:rPr>
+        <w:t>Dataset</w:t>
+      </w:r>
+    </w:p>
+    <w:p>
+      <w:pPr>
+        <w:pStyle w:val="ListParagraph"/>
+        <w:numPr>
+          <w:ilvl w:val="0"/>
+          <w:numId w:val="2"/>
+        </w:numPr>
+        <w:jc w:val="both"/>
+        <w:rPr>
+          <w:rFonts w:ascii="Times New Roman" w:hAnsi="Times New Roman" w:cs="Times New Roman"/>
+          <w:sz w:val="24"/>
+          <w:szCs w:val="24"/>
+        </w:rPr>
+      </w:pPr>
+      <w:r>
+        <w:rPr>
+          <w:rFonts w:ascii="Times New Roman" w:hAnsi="Times New Roman" w:cs="Times New Roman"/>
+          <w:sz w:val="24"/>
+          <w:szCs w:val="24"/>
+        </w:rPr>
+        <w:t xml:space="preserve">Specifications: </w:t>
+      </w:r>
+    </w:p>
+    <w:p>
+      <w:pPr>
+        <w:pStyle w:val="ListParagraph"/>
+        <w:numPr>
+          <w:ilvl w:val="1"/>
+          <w:numId w:val="2"/>
+        </w:numPr>
+        <w:jc w:val="both"/>
+        <w:rPr>
+          <w:rFonts w:ascii="Times New Roman" w:hAnsi="Times New Roman" w:cs="Times New Roman"/>
+          <w:sz w:val="24"/>
+          <w:szCs w:val="24"/>
+        </w:rPr>
+      </w:pPr>
+      <w:r>
+        <w:rPr>
+          <w:rFonts w:ascii="Times New Roman" w:hAnsi="Times New Roman" w:cs="Times New Roman"/>
+          <w:sz w:val="24"/>
+          <w:szCs w:val="24"/>
+        </w:rPr>
+        <w:t>input</w:t>
+      </w:r>
+      <w:r>
+        <w:rPr>
+          <w:rFonts w:ascii="Times New Roman" w:hAnsi="Times New Roman" w:cs="Times New Roman"/>
+          <w:sz w:val="24"/>
+          <w:szCs w:val="24"/>
+        </w:rPr>
+        <w:t xml:space="preserve"> (amino acid representation)</w:t>
+      </w:r>
+      <w:r>
+        <w:rPr>
+          <w:rFonts w:ascii="Times New Roman" w:hAnsi="Times New Roman" w:cs="Times New Roman"/>
+          <w:sz w:val="24"/>
+          <w:szCs w:val="24"/>
+        </w:rPr>
+        <w:t xml:space="preserve">, </w:t>
+      </w:r>
+    </w:p>
+    <w:p>
+      <w:pPr>
+        <w:pStyle w:val="ListParagraph"/>
+        <w:numPr>
+          <w:ilvl w:val="1"/>
+          <w:numId w:val="2"/>
+        </w:numPr>
+        <w:jc w:val="both"/>
+        <w:rPr>
+          <w:rFonts w:ascii="Times New Roman" w:hAnsi="Times New Roman" w:cs="Times New Roman"/>
+          <w:sz w:val="24"/>
+          <w:szCs w:val="24"/>
+        </w:rPr>
+      </w:pPr>
+      <w:r>
+        <w:rPr>
+          <w:rFonts w:ascii="Times New Roman" w:hAnsi="Times New Roman" w:cs="Times New Roman"/>
+          <w:sz w:val="24"/>
+          <w:szCs w:val="24"/>
+        </w:rPr>
+        <w:t>output</w:t>
+      </w:r>
+      <w:r>
+        <w:rPr>
+          <w:rFonts w:ascii="Times New Roman" w:hAnsi="Times New Roman" w:cs="Times New Roman"/>
+          <w:sz w:val="24"/>
+          <w:szCs w:val="24"/>
+        </w:rPr>
+        <w:t xml:space="preserve"> (hot one encoding of classes)</w:t>
+      </w:r>
+      <w:r>
+        <w:rPr>
+          <w:rFonts w:ascii="Times New Roman" w:hAnsi="Times New Roman" w:cs="Times New Roman"/>
+          <w:sz w:val="24"/>
+          <w:szCs w:val="24"/>
+        </w:rPr>
+        <w:t xml:space="preserve">, </w:t>
+      </w:r>
+    </w:p>
+    <w:p>
+      <w:pPr>
+        <w:pStyle w:val="ListParagraph"/>
+        <w:numPr>
+          <w:ilvl w:val="1"/>
+          <w:numId w:val="2"/>
+        </w:numPr>
+        <w:jc w:val="both"/>
+        <w:rPr>
+          <w:rFonts w:ascii="Times New Roman" w:hAnsi="Times New Roman" w:cs="Times New Roman"/>
+          <w:sz w:val="24"/>
+          <w:szCs w:val="24"/>
+        </w:rPr>
+      </w:pPr>
+      <w:r>
+        <w:rPr>
+          <w:rFonts w:ascii="Times New Roman" w:hAnsi="Times New Roman" w:cs="Times New Roman"/>
+          <w:sz w:val="24"/>
+          <w:szCs w:val="24"/>
+        </w:rPr>
+        <w:t xml:space="preserve">parameters (window size, number of hidden layers, number of neurons/hidden layer, number of epochs, </w:t>
+      </w:r>
+      <w:r>
+        <w:rPr>
+          <w:rFonts w:ascii="Times New Roman" w:hAnsi="Times New Roman" w:cs="Times New Roman"/>
+          <w:sz w:val="24"/>
+          <w:szCs w:val="24"/>
+        </w:rPr>
+        <w:t>batch size</w:t>
+      </w:r>
+      <w:r>
+        <w:rPr>
+          <w:rFonts w:ascii="Times New Roman" w:hAnsi="Times New Roman" w:cs="Times New Roman"/>
+          <w:sz w:val="24"/>
+          <w:szCs w:val="24"/>
+        </w:rPr>
+        <w:t>, eta</w:t>
+      </w:r>
+      <w:r>
+        <w:rPr>
+          <w:rFonts w:ascii="Times New Roman" w:hAnsi="Times New Roman" w:cs="Times New Roman"/>
+          <w:sz w:val="24"/>
+          <w:szCs w:val="24"/>
+        </w:rPr>
+        <w:t xml:space="preserve">) </w:t>
+      </w:r>
+    </w:p>
+    <w:p>
+      <w:pPr>
+        <w:pStyle w:val="ListParagraph"/>
+        <w:numPr>
+          <w:ilvl w:val="1"/>
+          <w:numId w:val="2"/>
+        </w:numPr>
+        <w:jc w:val="both"/>
+        <w:rPr>
+          <w:rFonts w:ascii="Times New Roman" w:hAnsi="Times New Roman" w:cs="Times New Roman"/>
+          <w:sz w:val="24"/>
+          <w:szCs w:val="24"/>
+        </w:rPr>
+      </w:pPr>
+      <w:r>
+        <w:rPr>
+          <w:rFonts w:ascii="Times New Roman" w:hAnsi="Times New Roman" w:cs="Times New Roman"/>
+          <w:sz w:val="24"/>
+          <w:szCs w:val="24"/>
+        </w:rPr>
+        <w:t>testing strategy (jack knife vs. training + testing sets)</w:t>
+      </w:r>
+    </w:p>
+    <w:p>
+      <w:pPr>
+        <w:pStyle w:val="ListParagraph"/>
+        <w:numPr>
+          <w:ilvl w:val="0"/>
+          <w:numId w:val="2"/>
+        </w:numPr>
+        <w:jc w:val="both"/>
+        <w:rPr>
+          <w:rFonts w:ascii="Times New Roman" w:hAnsi="Times New Roman" w:cs="Times New Roman"/>
+          <w:sz w:val="24"/>
+          <w:szCs w:val="24"/>
+        </w:rPr>
+      </w:pPr>
+      <w:r>
+        <w:rPr>
+          <w:rFonts w:ascii="Times New Roman" w:hAnsi="Times New Roman" w:cs="Times New Roman"/>
+          <w:sz w:val="24"/>
+          <w:szCs w:val="24"/>
+        </w:rPr>
+        <w:t>Design: ANN structure, activation function, forward propagation, backpropagation, error computation</w:t>
+      </w:r>
+    </w:p>
+    <w:p>
+      <w:pPr>
+        <w:pStyle w:val="ListParagraph"/>
+        <w:numPr>
+          <w:ilvl w:val="0"/>
+          <w:numId w:val="2"/>
+        </w:numPr>
+        <w:jc w:val="both"/>
+        <w:rPr>
+          <w:rFonts w:ascii="Times New Roman" w:hAnsi="Times New Roman" w:cs="Times New Roman"/>
+          <w:sz w:val="24"/>
+          <w:szCs w:val="24"/>
+        </w:rPr>
+      </w:pPr>
+      <w:r>
+        <w:rPr>
+          <w:rFonts w:ascii="Times New Roman" w:hAnsi="Times New Roman" w:cs="Times New Roman"/>
+          <w:sz w:val="24"/>
+          <w:szCs w:val="24"/>
+        </w:rPr>
+        <w:t>Implementation: ANN class, important functions, use of matrix multiplications</w:t>
+      </w:r>
+      <w:r>
+        <w:rPr>
+          <w:rFonts w:ascii="Times New Roman" w:hAnsi="Times New Roman" w:cs="Times New Roman"/>
+          <w:sz w:val="24"/>
+          <w:szCs w:val="24"/>
+        </w:rPr>
+        <w:t>, UI</w:t>
+      </w:r>
+    </w:p>
+    <w:p>
+      <w:pPr>
+        <w:pStyle w:val="ListParagraph"/>
+        <w:numPr>
+          <w:ilvl w:val="0"/>
+          <w:numId w:val="2"/>
+        </w:numPr>
+        <w:jc w:val="both"/>
+        <w:rPr>
+          <w:rFonts w:ascii="Times New Roman" w:hAnsi="Times New Roman" w:cs="Times New Roman"/>
+          <w:sz w:val="24"/>
+          <w:szCs w:val="24"/>
+        </w:rPr>
+      </w:pPr>
+      <w:r>
+        <w:rPr>
+          <w:rFonts w:ascii="Times New Roman" w:hAnsi="Times New Roman" w:cs="Times New Roman"/>
+          <w:sz w:val="24"/>
+          <w:szCs w:val="24"/>
+        </w:rPr>
+        <w:t>Performance: performance measure (Q3, sensitivity, specificity), impact of parameters on performance</w:t>
+      </w:r>
+    </w:p>
+    <w:p>
+      <w:pPr>
+        <w:pStyle w:val="ListParagraph"/>
+        <w:numPr>
+          <w:ilvl w:val="0"/>
+          <w:numId w:val="2"/>
+        </w:numPr>
+        <w:jc w:val="both"/>
+        <w:rPr>
+          <w:rFonts w:ascii="Times New Roman" w:hAnsi="Times New Roman" w:cs="Times New Roman"/>
+          <w:sz w:val="24"/>
+          <w:szCs w:val="24"/>
+        </w:rPr>
+      </w:pPr>
+      <w:r>
+        <w:rPr>
+          <w:rFonts w:ascii="Times New Roman" w:hAnsi="Times New Roman" w:cs="Times New Roman"/>
+          <w:sz w:val="24"/>
+          <w:szCs w:val="24"/>
+        </w:rPr>
+        <w:t>Further improvements: larger dataset, include physico-chem</w:t>
+      </w:r>
+      <w:r>
+        <w:rPr>
+          <w:rFonts w:ascii="Times New Roman" w:hAnsi="Times New Roman" w:cs="Times New Roman"/>
+          <w:sz w:val="24"/>
+          <w:szCs w:val="24"/>
+        </w:rPr>
+        <w:t>ical properties of amino acids, different amino acid encoding, regularization, different activation functions</w:t>
+      </w:r>
+    </w:p>
+    <w:p>
+      <w:pPr>
+        <w:pStyle w:val="ListParagraph"/>
+        <w:shd w:val="clear" w:color="auto" w:fill="FFFFFF"/>
+        <w:tabs>
+          <w:tab w:val="left" w:pos="916"/>
+          <w:tab w:val="left" w:pos="1832"/>
+          <w:tab w:val="left" w:pos="2748"/>
+          <w:tab w:val="left" w:pos="3664"/>
+          <w:tab w:val="left" w:pos="4580"/>
+          <w:tab w:val="left" w:pos="5496"/>
+          <w:tab w:val="left" w:pos="6412"/>
+          <w:tab w:val="left" w:pos="7328"/>
+          <w:tab w:val="left" w:pos="8244"/>
+          <w:tab w:val="left" w:pos="9160"/>
+          <w:tab w:val="left" w:pos="10076"/>
+          <w:tab w:val="left" w:pos="10992"/>
+          <w:tab w:val="left" w:pos="11908"/>
+          <w:tab w:val="left" w:pos="12824"/>
+          <w:tab w:val="left" w:pos="13740"/>
+          <w:tab w:val="left" w:pos="14656"/>
+        </w:tabs>
+        <w:spacing w:after="0" w:line="240" w:lineRule="auto"/>
+        <w:ind w:left="1080"/>
+        <w:rPr>
+          <w:rFonts w:ascii="Courier New" w:eastAsia="Times New Roman" w:hAnsi="Courier New" w:cs="Courier New"/>
+          <w:color w:val="0000FF"/>
+          <w:sz w:val="18"/>
+          <w:szCs w:val="18"/>
+        </w:rPr>
+      </w:pPr>
+      <w:r>
+        <w:rPr>
+          <w:rFonts w:ascii="Courier New" w:eastAsia="Times New Roman" w:hAnsi="Courier New" w:cs="Courier New"/>
+          <w:color w:val="000000"/>
+          <w:sz w:val="18"/>
+          <w:szCs w:val="18"/>
+        </w:rPr>
+        <w:t xml:space="preserve">window_size = </w:t>
+      </w:r>
+      <w:r>
+        <w:rPr>
+          <w:rFonts w:ascii="Courier New" w:eastAsia="Times New Roman" w:hAnsi="Courier New" w:cs="Courier New"/>
+          <w:color w:val="0000FF"/>
+          <w:sz w:val="18"/>
+          <w:szCs w:val="18"/>
+        </w:rPr>
+        <w:t>15</w:t>
+      </w:r>
+      <w:r>
+        <w:rPr>
+          <w:rFonts w:ascii="Courier New" w:eastAsia="Times New Roman" w:hAnsi="Courier New" w:cs="Courier New"/>
+          <w:color w:val="0000FF"/>
+          <w:sz w:val="18"/>
+          <w:szCs w:val="18"/>
+        </w:rPr>
+        <w:br/>
+      </w:r>
+      <w:r>
+        <w:rPr>
+          <w:rFonts w:ascii="Courier New" w:eastAsia="Times New Roman" w:hAnsi="Courier New" w:cs="Courier New"/>
+          <w:color w:val="000000"/>
+          <w:sz w:val="18"/>
+          <w:szCs w:val="18"/>
+        </w:rPr>
+        <w:t xml:space="preserve">minibatch_size = </w:t>
+      </w:r>
+      <w:r>
+        <w:rPr>
+          <w:rFonts w:ascii="Courier New" w:eastAsia="Times New Roman" w:hAnsi="Courier New" w:cs="Courier New"/>
+          <w:color w:val="0000FF"/>
+          <w:sz w:val="18"/>
+          <w:szCs w:val="18"/>
+        </w:rPr>
+        <w:t>200</w:t>
+      </w:r>
+      <w:r>
+        <w:rPr>
+          <w:rFonts w:ascii="Courier New" w:eastAsia="Times New Roman" w:hAnsi="Courier New" w:cs="Courier New"/>
+          <w:color w:val="0000FF"/>
+          <w:sz w:val="18"/>
+          <w:szCs w:val="18"/>
+        </w:rPr>
+        <w:br/>
+      </w:r>
+      <w:r>
+        <w:rPr>
+          <w:rFonts w:ascii="Courier New" w:eastAsia="Times New Roman" w:hAnsi="Courier New" w:cs="Courier New"/>
+          <w:color w:val="000000"/>
+          <w:sz w:val="18"/>
+          <w:szCs w:val="18"/>
+        </w:rPr>
+        <w:t xml:space="preserve">epochs = </w:t>
+      </w:r>
+      <w:r>
+        <w:rPr>
+          <w:rFonts w:ascii="Courier New" w:eastAsia="Times New Roman" w:hAnsi="Courier New" w:cs="Courier New"/>
+          <w:color w:val="0000FF"/>
+          <w:sz w:val="18"/>
+          <w:szCs w:val="18"/>
+        </w:rPr>
+        <w:t>5000</w:t>
+      </w:r>
+    </w:p>
+    <w:p>
+      <w:pPr>
+        <w:pStyle w:val="ListParagraph"/>
+        <w:shd w:val="clear" w:color="auto" w:fill="FFFFFF"/>
+        <w:tabs>
+          <w:tab w:val="left" w:pos="916"/>
+          <w:tab w:val="left" w:pos="1832"/>
+          <w:tab w:val="left" w:pos="2748"/>
+          <w:tab w:val="left" w:pos="3664"/>
+          <w:tab w:val="left" w:pos="4580"/>
+          <w:tab w:val="left" w:pos="5496"/>
+          <w:tab w:val="left" w:pos="6412"/>
+          <w:tab w:val="left" w:pos="7328"/>
+          <w:tab w:val="left" w:pos="8244"/>
+          <w:tab w:val="left" w:pos="9160"/>
+          <w:tab w:val="left" w:pos="10076"/>
+          <w:tab w:val="left" w:pos="10992"/>
+          <w:tab w:val="left" w:pos="11908"/>
+          <w:tab w:val="left" w:pos="12824"/>
+          <w:tab w:val="left" w:pos="13740"/>
+          <w:tab w:val="left" w:pos="14656"/>
+        </w:tabs>
+        <w:spacing w:after="0" w:line="240" w:lineRule="auto"/>
+        <w:ind w:left="1080"/>
+        <w:rPr>
+          <w:rFonts w:ascii="Courier New" w:eastAsia="Times New Roman" w:hAnsi="Courier New" w:cs="Courier New"/>
+          <w:color w:val="0000FF"/>
+          <w:sz w:val="18"/>
+          <w:szCs w:val="18"/>
+        </w:rPr>
+      </w:pPr>
+      <w:r>
+        <w:rPr>
+          <w:rFonts w:ascii="Courier New" w:eastAsia="Times New Roman" w:hAnsi="Courier New" w:cs="Courier New"/>
+          <w:color w:val="0000FF"/>
+          <w:sz w:val="18"/>
+          <w:szCs w:val="18"/>
+        </w:rPr>
+        <w:t>eta</w:t>
+      </w:r>
+      <w:r>
+        <w:rPr>
+          <w:rFonts w:ascii="Courier New" w:eastAsia="Times New Roman" w:hAnsi="Courier New" w:cs="Courier New"/>
+          <w:color w:val="0000FF"/>
+          <w:sz w:val="18"/>
+          <w:szCs w:val="18"/>
+        </w:rPr>
+        <w:t xml:space="preserve"> </w:t>
+      </w:r>
+      <w:r>
+        <w:rPr>
+          <w:rFonts w:ascii="Courier New" w:eastAsia="Times New Roman" w:hAnsi="Courier New" w:cs="Courier New"/>
+          <w:color w:val="0000FF"/>
+          <w:sz w:val="18"/>
+          <w:szCs w:val="18"/>
+        </w:rPr>
+        <w:t>=</w:t>
+      </w:r>
+      <w:r>
+        <w:rPr>
+          <w:rFonts w:ascii="Courier New" w:eastAsia="Times New Roman" w:hAnsi="Courier New" w:cs="Courier New"/>
+          <w:color w:val="0000FF"/>
+          <w:sz w:val="18"/>
+          <w:szCs w:val="18"/>
+        </w:rPr>
+        <w:t xml:space="preserve"> </w:t>
+      </w:r>
+      <w:r>
+        <w:rPr>
+          <w:rFonts w:ascii="Courier New" w:eastAsia="Times New Roman" w:hAnsi="Courier New" w:cs="Courier New"/>
+          <w:color w:val="0000FF"/>
+          <w:sz w:val="18"/>
+          <w:szCs w:val="18"/>
+        </w:rPr>
+        <w:t>0.03</w:t>
+      </w:r>
+    </w:p>
+    <w:p>
+      <w:pPr>
+        <w:pStyle w:val="ListParagraph"/>
+        <w:shd w:val="clear" w:color="auto" w:fill="FFFFFF"/>
+        <w:tabs>
+          <w:tab w:val="left" w:pos="916"/>
+          <w:tab w:val="left" w:pos="1832"/>
+          <w:tab w:val="left" w:pos="2748"/>
+          <w:tab w:val="left" w:pos="3664"/>
+          <w:tab w:val="left" w:pos="4580"/>
+          <w:tab w:val="left" w:pos="5496"/>
+          <w:tab w:val="left" w:pos="6412"/>
+          <w:tab w:val="left" w:pos="7328"/>
+          <w:tab w:val="left" w:pos="8244"/>
+          <w:tab w:val="left" w:pos="9160"/>
+          <w:tab w:val="left" w:pos="10076"/>
+          <w:tab w:val="left" w:pos="10992"/>
+          <w:tab w:val="left" w:pos="11908"/>
+          <w:tab w:val="left" w:pos="12824"/>
+          <w:tab w:val="left" w:pos="13740"/>
+          <w:tab w:val="left" w:pos="14656"/>
+        </w:tabs>
+        <w:spacing w:after="0" w:line="240" w:lineRule="auto"/>
+        <w:ind w:left="1080"/>
+        <w:rPr>
+          <w:rFonts w:ascii="Courier New" w:eastAsia="Times New Roman" w:hAnsi="Courier New" w:cs="Courier New"/>
+          <w:color w:val="0000FF"/>
+          <w:sz w:val="18"/>
+          <w:szCs w:val="18"/>
+        </w:rPr>
+      </w:pPr>
+      <w:r>
+        <w:rPr>
+          <w:rFonts w:ascii="Courier New" w:eastAsia="Times New Roman" w:hAnsi="Courier New" w:cs="Courier New"/>
+          <w:color w:val="0000FF"/>
+          <w:sz w:val="18"/>
+          <w:szCs w:val="18"/>
+        </w:rPr>
+        <w:t>hidden = 15, 15</w:t>
+      </w:r>
+    </w:p>
+    <w:p>
+      <w:pPr>
+        <w:pStyle w:val="ListParagraph"/>
+        <w:shd w:val="clear" w:color="auto" w:fill="FFFFFF"/>
+        <w:tabs>
+          <w:tab w:val="left" w:pos="916"/>
+          <w:tab w:val="left" w:pos="1832"/>
+          <w:tab w:val="left" w:pos="2748"/>
+          <w:tab w:val="left" w:pos="3664"/>
+          <w:tab w:val="left" w:pos="4580"/>
+          <w:tab w:val="left" w:pos="5496"/>
+          <w:tab w:val="left" w:pos="6412"/>
+          <w:tab w:val="left" w:pos="7328"/>
+          <w:tab w:val="left" w:pos="8244"/>
+          <w:tab w:val="left" w:pos="9160"/>
+          <w:tab w:val="left" w:pos="10076"/>
+          <w:tab w:val="left" w:pos="10992"/>
+          <w:tab w:val="left" w:pos="11908"/>
+          <w:tab w:val="left" w:pos="12824"/>
+          <w:tab w:val="left" w:pos="13740"/>
+          <w:tab w:val="left" w:pos="14656"/>
+        </w:tabs>
+        <w:spacing w:after="0" w:line="240" w:lineRule="auto"/>
+        <w:ind w:left="1080"/>
+        <w:rPr>
+          <w:rFonts w:ascii="Courier New" w:eastAsia="Times New Roman" w:hAnsi="Courier New" w:cs="Courier New"/>
+          <w:color w:val="000000"/>
+          <w:sz w:val="18"/>
+          <w:szCs w:val="18"/>
+        </w:rPr>
+      </w:pPr>
+      <w:r>
+        <w:rPr>
+          <w:rFonts w:ascii="Courier New" w:eastAsia="Times New Roman" w:hAnsi="Courier New" w:cs="Courier New"/>
+          <w:color w:val="000000"/>
+          <w:sz w:val="18"/>
+          <w:szCs w:val="18"/>
+        </w:rPr>
+        <w:t>[   0]  Training error: 0.73794 Test error: 0.75107</w:t>
+      </w:r>
+    </w:p>
+    <w:p>
+      <w:pPr>
+        <w:pStyle w:val="ListParagraph"/>
+        <w:shd w:val="clear" w:color="auto" w:fill="FFFFFF"/>
+        <w:tabs>
+          <w:tab w:val="left" w:pos="916"/>
+          <w:tab w:val="left" w:pos="1832"/>
+          <w:tab w:val="left" w:pos="2748"/>
+          <w:tab w:val="left" w:pos="3664"/>
+          <w:tab w:val="left" w:pos="4580"/>
+          <w:tab w:val="left" w:pos="5496"/>
+          <w:tab w:val="left" w:pos="6412"/>
+          <w:tab w:val="left" w:pos="7328"/>
+          <w:tab w:val="left" w:pos="8244"/>
+          <w:tab w:val="left" w:pos="9160"/>
+          <w:tab w:val="left" w:pos="10076"/>
+          <w:tab w:val="left" w:pos="10992"/>
+          <w:tab w:val="left" w:pos="11908"/>
+          <w:tab w:val="left" w:pos="12824"/>
+          <w:tab w:val="left" w:pos="13740"/>
+          <w:tab w:val="left" w:pos="14656"/>
+        </w:tabs>
+        <w:spacing w:after="0" w:line="240" w:lineRule="auto"/>
+        <w:ind w:left="1080"/>
+        <w:rPr>
+          <w:rFonts w:ascii="Courier New" w:eastAsia="Times New Roman" w:hAnsi="Courier New" w:cs="Courier New"/>
+          <w:color w:val="000000"/>
+          <w:sz w:val="18"/>
+          <w:szCs w:val="18"/>
+        </w:rPr>
+      </w:pPr>
+      <w:r>
+        <w:rPr>
+          <w:rFonts w:ascii="Courier New" w:eastAsia="Times New Roman" w:hAnsi="Courier New" w:cs="Courier New"/>
+          <w:color w:val="000000"/>
+          <w:sz w:val="18"/>
+          <w:szCs w:val="18"/>
+        </w:rPr>
+        <w:t>[4999]  Training error: 0.49934 Test error: 0.53214</w:t>
+      </w:r>
+    </w:p>
+    <w:p>
+      <w:pPr>
+        <w:pStyle w:val="ListParagraph"/>
+        <w:shd w:val="clear" w:color="auto" w:fill="FFFFFF"/>
+        <w:tabs>
+          <w:tab w:val="left" w:pos="916"/>
+          <w:tab w:val="left" w:pos="1832"/>
+          <w:tab w:val="left" w:pos="2748"/>
+          <w:tab w:val="left" w:pos="3664"/>
+          <w:tab w:val="left" w:pos="4580"/>
+          <w:tab w:val="left" w:pos="5496"/>
+          <w:tab w:val="left" w:pos="6412"/>
+          <w:tab w:val="left" w:pos="7328"/>
+          <w:tab w:val="left" w:pos="8244"/>
+          <w:tab w:val="left" w:pos="9160"/>
+          <w:tab w:val="left" w:pos="10076"/>
+          <w:tab w:val="left" w:pos="10992"/>
+          <w:tab w:val="left" w:pos="11908"/>
+          <w:tab w:val="left" w:pos="12824"/>
+          <w:tab w:val="left" w:pos="13740"/>
+          <w:tab w:val="left" w:pos="14656"/>
+        </w:tabs>
+        <w:spacing w:after="0" w:line="240" w:lineRule="auto"/>
+        <w:ind w:left="1080"/>
+        <w:rPr>
+          <w:rFonts w:ascii="Courier New" w:eastAsia="Times New Roman" w:hAnsi="Courier New" w:cs="Courier New"/>
+          <w:color w:val="000000"/>
+          <w:sz w:val="18"/>
+          <w:szCs w:val="18"/>
+        </w:rPr>
+      </w:pPr>
+      <w:r>
+        <w:rPr>
+          <w:rFonts w:ascii="Courier New" w:eastAsia="Times New Roman" w:hAnsi="Courier New" w:cs="Courier New"/>
+          <w:color w:val="000000"/>
+          <w:sz w:val="18"/>
+          <w:szCs w:val="18"/>
+        </w:rPr>
+        <w:t>another run</w:t>
+      </w:r>
+      <w:r>
+        <w:rPr>
+          <w:rFonts w:ascii="Courier New" w:eastAsia="Times New Roman" w:hAnsi="Courier New" w:cs="Courier New"/>
+          <w:color w:val="000000"/>
+          <w:sz w:val="18"/>
+          <w:szCs w:val="18"/>
+        </w:rPr>
+        <w:t>:</w:t>
+      </w:r>
+    </w:p>
+    <w:p>
+      <w:pPr>
+        <w:pStyle w:val="ListParagraph"/>
+        <w:shd w:val="clear" w:color="auto" w:fill="FFFFFF"/>
+        <w:tabs>
+          <w:tab w:val="left" w:pos="916"/>
+          <w:tab w:val="left" w:pos="1832"/>
+          <w:tab w:val="left" w:pos="2748"/>
+          <w:tab w:val="left" w:pos="3664"/>
+          <w:tab w:val="left" w:pos="4580"/>
+          <w:tab w:val="left" w:pos="5496"/>
+          <w:tab w:val="left" w:pos="6412"/>
+          <w:tab w:val="left" w:pos="7328"/>
+          <w:tab w:val="left" w:pos="8244"/>
+          <w:tab w:val="left" w:pos="9160"/>
+          <w:tab w:val="left" w:pos="10076"/>
+          <w:tab w:val="left" w:pos="10992"/>
+          <w:tab w:val="left" w:pos="11908"/>
+          <w:tab w:val="left" w:pos="12824"/>
+          <w:tab w:val="left" w:pos="13740"/>
+          <w:tab w:val="left" w:pos="14656"/>
+        </w:tabs>
+        <w:spacing w:after="0" w:line="240" w:lineRule="auto"/>
+        <w:ind w:left="1080"/>
+        <w:rPr>
+          <w:rFonts w:ascii="Courier New" w:eastAsia="Times New Roman" w:hAnsi="Courier New" w:cs="Courier New"/>
+          <w:color w:val="000000"/>
+          <w:sz w:val="18"/>
+          <w:szCs w:val="18"/>
+        </w:rPr>
+      </w:pPr>
+      <w:r>
+        <w:rPr>
+          <w:rFonts w:ascii="Courier New" w:eastAsia="Times New Roman" w:hAnsi="Courier New" w:cs="Courier New"/>
+          <w:color w:val="000000"/>
+          <w:sz w:val="18"/>
+          <w:szCs w:val="18"/>
+        </w:rPr>
+        <w:t>[9999]  Training error: 0.44875 Test error: 0.46071</w:t>
+      </w:r>
+    </w:p>
+    <w:p>
+      <w:pPr>
+        <w:jc w:val="both"/>
+        <w:rPr>
+          <w:rFonts w:ascii="Times New Roman" w:hAnsi="Times New Roman" w:cs="Times New Roman"/>
+          <w:sz w:val="24"/>
+          <w:szCs w:val="24"/>
+        </w:rPr>
+      </w:pPr>
+      <w:r>
+        <w:rPr>
+          <w:rFonts w:ascii="Times New Roman" w:hAnsi="Times New Roman" w:cs="Times New Roman"/>
+          <w:sz w:val="24"/>
+          <w:szCs w:val="24"/>
+        </w:rPr>
+        <w:br w:type="page"/>
+      </w:r>
+    </w:p>
+    <w:p>
+      <w:pPr>
+        <w:pStyle w:val="ListParagraph"/>
+        <w:numPr>
+          <w:ilvl w:val="0"/>
+          <w:numId w:val="1"/>
+        </w:numPr>
+        <w:rPr>
+          <w:rFonts w:ascii="Times New Roman" w:hAnsi="Times New Roman" w:cs="Times New Roman"/>
+          <w:sz w:val="24"/>
+          <w:szCs w:val="24"/>
+        </w:rPr>
+      </w:pPr>
+      <w:r>
+        <w:rPr>
+          <w:rFonts w:ascii="Times New Roman" w:hAnsi="Times New Roman" w:cs="Times New Roman"/>
+          <w:sz w:val="24"/>
+          <w:szCs w:val="24"/>
+        </w:rPr>
+        <w:lastRenderedPageBreak/>
         <w:t xml:space="preserve">Theory on ANNs </w:t>
       </w:r>
     </w:p>
@@ -842,7 +1650,23 @@
           <w:sz w:val="24"/>
           <w:szCs w:val="24"/>
         </w:rPr>
-        <w:t xml:space="preserve">the </w:t>
+        <w:t>the two sets of weights increase the power of the network to infer</w:t>
+      </w:r>
+      <w:r>
+        <w:rPr>
+          <w:rFonts w:ascii="Times New Roman" w:hAnsi="Times New Roman" w:cs="Times New Roman"/>
+          <w:sz w:val="24"/>
+          <w:szCs w:val="24"/>
+        </w:rPr>
+        <w:t xml:space="preserve"> </w:t>
+      </w:r>
+      <w:r>
+        <w:rPr>
+          <w:rFonts w:ascii="Times New Roman" w:hAnsi="Times New Roman" w:cs="Times New Roman"/>
+          <w:sz w:val="24"/>
+          <w:szCs w:val="24"/>
+        </w:rPr>
+        <w:t xml:space="preserve">non-linear relationships between </w:t>
       </w:r>
       <w:r>
         <w:rPr>
@@ -851,23 +1675,7 @@
           <w:szCs w:val="24"/>
         </w:rPr>
         <w:lastRenderedPageBreak/>
-        <w:t>two sets of weights increase the power of the network to infer</w:t>
-      </w:r>
-      <w:r>
-        <w:rPr>
-          <w:rFonts w:ascii="Times New Roman" w:hAnsi="Times New Roman" w:cs="Times New Roman"/>
-          <w:sz w:val="24"/>
-          <w:szCs w:val="24"/>
-        </w:rPr>
-        <w:t xml:space="preserve"> </w:t>
-      </w:r>
-      <w:r>
-        <w:rPr>
-          <w:rFonts w:ascii="Times New Roman" w:hAnsi="Times New Roman" w:cs="Times New Roman"/>
-          <w:sz w:val="24"/>
-          <w:szCs w:val="24"/>
-        </w:rPr>
-        <w:t>non-linear relationships between variables. There is no theoretical limit</w:t>
+        <w:t>variables. There is no theoretical limit</w:t>
       </w:r>
       <w:r>
         <w:rPr>
@@ -1243,16 +2051,7 @@
           <w:sz w:val="24"/>
           <w:szCs w:val="24"/>
         </w:rPr>
-        <w:t xml:space="preserve"> The network is given a contiguous sequence of 13 </w:t>
-      </w:r>
-      <w:r>
-        <w:rPr>
-          <w:rFonts w:ascii="Times New Roman" w:hAnsi="Times New Roman" w:cs="Times New Roman"/>
-          <w:sz w:val="24"/>
-          <w:szCs w:val="24"/>
-        </w:rPr>
-        <w:lastRenderedPageBreak/>
-        <w:t>amino acids and the network will predict the secondary structure for the middle amino acid in the sequence</w:t>
+        <w:t xml:space="preserve"> The network is given a contiguous sequence of 13 amino acids and the network will predict the secondary structure for the middle amino acid in the sequence</w:t>
       </w:r>
       <w:r>
         <w:rPr>
@@ -1280,6 +2079,7 @@
           <w:sz w:val="24"/>
           <w:szCs w:val="24"/>
         </w:rPr>
+        <w:lastRenderedPageBreak/>
         <w:drawing>
           <wp:inline distT="0" distB="0" distL="0" distR="0">
             <wp:extent cx="3552188" cy="2597727"/>
@@ -1480,8 +2280,8 @@
   <w:abstractNum w:abstractNumId="0">
     <w:nsid w:val="4A880AB8"/>
     <w:multiLevelType w:val="hybridMultilevel"/>
-    <w:tmpl w:val="FB8E319C"/>
-    <w:lvl w:ilvl="0" w:tplc="0409000F">
+    <w:tmpl w:val="59020DAC"/>
+    <w:lvl w:ilvl="0" w:tplc="872C367A">
       <w:start w:val="1"/>
       <w:numFmt w:val="decimal"/>
       <w:lvlText w:val="%1."/>
@@ -1489,6 +2289,9 @@
       <w:pPr>
         <w:ind w:left="720" w:hanging="360"/>
       </w:pPr>
+      <w:rPr>
+        <w:rFonts w:hint="default"/>
+      </w:rPr>
     </w:lvl>
     <w:lvl w:ilvl="1" w:tplc="04090019" w:tentative="1">
       <w:start w:val="1"/>
@@ -1563,8 +2366,124 @@
       </w:pPr>
     </w:lvl>
   </w:abstractNum>
+  <w:abstractNum w:abstractNumId="1">
+    <w:nsid w:val="5DBA7F7B"/>
+    <w:multiLevelType w:val="hybridMultilevel"/>
+    <w:tmpl w:val="B5724752"/>
+    <w:lvl w:ilvl="0" w:tplc="04090001">
+      <w:start w:val="1"/>
+      <w:numFmt w:val="bullet"/>
+      <w:lvlText w:val=""/>
+      <w:lvlJc w:val="left"/>
+      <w:pPr>
+        <w:ind w:left="1080" w:hanging="360"/>
+      </w:pPr>
+      <w:rPr>
+        <w:rFonts w:ascii="Symbol" w:hAnsi="Symbol" w:hint="default"/>
+      </w:rPr>
+    </w:lvl>
+    <w:lvl w:ilvl="1" w:tplc="04090003">
+      <w:start w:val="1"/>
+      <w:numFmt w:val="bullet"/>
+      <w:lvlText w:val="o"/>
+      <w:lvlJc w:val="left"/>
+      <w:pPr>
+        <w:ind w:left="1800" w:hanging="360"/>
+      </w:pPr>
+      <w:rPr>
+        <w:rFonts w:ascii="Courier New" w:hAnsi="Courier New" w:cs="Courier New" w:hint="default"/>
+      </w:rPr>
+    </w:lvl>
+    <w:lvl w:ilvl="2" w:tplc="04090005" w:tentative="1">
+      <w:start w:val="1"/>
+      <w:numFmt w:val="bullet"/>
+      <w:lvlText w:val=""/>
+      <w:lvlJc w:val="left"/>
+      <w:pPr>
+        <w:ind w:left="2520" w:hanging="360"/>
+      </w:pPr>
+      <w:rPr>
+        <w:rFonts w:ascii="Wingdings" w:hAnsi="Wingdings" w:hint="default"/>
+      </w:rPr>
+    </w:lvl>
+    <w:lvl w:ilvl="3" w:tplc="04090001" w:tentative="1">
+      <w:start w:val="1"/>
+      <w:numFmt w:val="bullet"/>
+      <w:lvlText w:val=""/>
+      <w:lvlJc w:val="left"/>
+      <w:pPr>
+        <w:ind w:left="3240" w:hanging="360"/>
+      </w:pPr>
+      <w:rPr>
+        <w:rFonts w:ascii="Symbol" w:hAnsi="Symbol" w:hint="default"/>
+      </w:rPr>
+    </w:lvl>
+    <w:lvl w:ilvl="4" w:tplc="04090003" w:tentative="1">
+      <w:start w:val="1"/>
+      <w:numFmt w:val="bullet"/>
+      <w:lvlText w:val="o"/>
+      <w:lvlJc w:val="left"/>
+      <w:pPr>
+        <w:ind w:left="3960" w:hanging="360"/>
+      </w:pPr>
+      <w:rPr>
+        <w:rFonts w:ascii="Courier New" w:hAnsi="Courier New" w:cs="Courier New" w:hint="default"/>
+      </w:rPr>
+    </w:lvl>
+    <w:lvl w:ilvl="5" w:tplc="04090005" w:tentative="1">
+      <w:start w:val="1"/>
+      <w:numFmt w:val="bullet"/>
+      <w:lvlText w:val=""/>
+      <w:lvlJc w:val="left"/>
+      <w:pPr>
+        <w:ind w:left="4680" w:hanging="360"/>
+      </w:pPr>
+      <w:rPr>
+        <w:rFonts w:ascii="Wingdings" w:hAnsi="Wingdings" w:hint="default"/>
+      </w:rPr>
+    </w:lvl>
+    <w:lvl w:ilvl="6" w:tplc="04090001" w:tentative="1">
+      <w:start w:val="1"/>
+      <w:numFmt w:val="bullet"/>
+      <w:lvlText w:val=""/>
+      <w:lvlJc w:val="left"/>
+      <w:pPr>
+        <w:ind w:left="5400" w:hanging="360"/>
+      </w:pPr>
+      <w:rPr>
+        <w:rFonts w:ascii="Symbol" w:hAnsi="Symbol" w:hint="default"/>
+      </w:rPr>
+    </w:lvl>
+    <w:lvl w:ilvl="7" w:tplc="04090003" w:tentative="1">
+      <w:start w:val="1"/>
+      <w:numFmt w:val="bullet"/>
+      <w:lvlText w:val="o"/>
+      <w:lvlJc w:val="left"/>
+      <w:pPr>
+        <w:ind w:left="6120" w:hanging="360"/>
+      </w:pPr>
+      <w:rPr>
+        <w:rFonts w:ascii="Courier New" w:hAnsi="Courier New" w:cs="Courier New" w:hint="default"/>
+      </w:rPr>
+    </w:lvl>
+    <w:lvl w:ilvl="8" w:tplc="04090005" w:tentative="1">
+      <w:start w:val="1"/>
+      <w:numFmt w:val="bullet"/>
+      <w:lvlText w:val=""/>
+      <w:lvlJc w:val="left"/>
+      <w:pPr>
+        <w:ind w:left="6840" w:hanging="360"/>
+      </w:pPr>
+      <w:rPr>
+        <w:rFonts w:ascii="Wingdings" w:hAnsi="Wingdings" w:hint="default"/>
+      </w:rPr>
+    </w:lvl>
+  </w:abstractNum>
   <w:num w:numId="1">
     <w:abstractNumId w:val="0"/>
+  </w:num>
+  <w:num w:numId="2">
+    <w:abstractNumId w:val="1"/>
   </w:num>
 </w:numbering>
 </file>
@@ -1797,6 +2716,54 @@
       <w:rFonts w:ascii="Tahoma" w:hAnsi="Tahoma" w:cs="Tahoma"/>
       <w:sz w:val="16"/>
       <w:szCs w:val="16"/>
+    </w:rPr>
+  </w:style>
+  <w:style w:type="paragraph" w:styleId="HTMLPreformatted">
+    <w:name w:val="HTML Preformatted"/>
+    <w:basedOn w:val="Normal"/>
+    <w:link w:val="HTMLPreformattedChar"/>
+    <w:uiPriority w:val="99"/>
+    <w:semiHidden/>
+    <w:unhideWhenUsed/>
+    <w:rsid w:val="00B50135"/>
+    <w:pPr>
+      <w:tabs>
+        <w:tab w:val="left" w:pos="916"/>
+        <w:tab w:val="left" w:pos="1832"/>
+        <w:tab w:val="left" w:pos="2748"/>
+        <w:tab w:val="left" w:pos="3664"/>
+        <w:tab w:val="left" w:pos="4580"/>
+        <w:tab w:val="left" w:pos="5496"/>
+        <w:tab w:val="left" w:pos="6412"/>
+        <w:tab w:val="left" w:pos="7328"/>
+        <w:tab w:val="left" w:pos="8244"/>
+        <w:tab w:val="left" w:pos="9160"/>
+        <w:tab w:val="left" w:pos="10076"/>
+        <w:tab w:val="left" w:pos="10992"/>
+        <w:tab w:val="left" w:pos="11908"/>
+        <w:tab w:val="left" w:pos="12824"/>
+        <w:tab w:val="left" w:pos="13740"/>
+        <w:tab w:val="left" w:pos="14656"/>
+      </w:tabs>
+      <w:spacing w:after="0" w:line="240" w:lineRule="auto"/>
+    </w:pPr>
+    <w:rPr>
+      <w:rFonts w:ascii="Courier New" w:eastAsia="Times New Roman" w:hAnsi="Courier New" w:cs="Courier New"/>
+      <w:sz w:val="20"/>
+      <w:szCs w:val="20"/>
+    </w:rPr>
+  </w:style>
+  <w:style w:type="character" w:customStyle="1" w:styleId="HTMLPreformattedChar">
+    <w:name w:val="HTML Preformatted Char"/>
+    <w:basedOn w:val="DefaultParagraphFont"/>
+    <w:link w:val="HTMLPreformatted"/>
+    <w:uiPriority w:val="99"/>
+    <w:semiHidden/>
+    <w:rsid w:val="00B50135"/>
+    <w:rPr>
+      <w:rFonts w:ascii="Courier New" w:eastAsia="Times New Roman" w:hAnsi="Courier New" w:cs="Courier New"/>
+      <w:sz w:val="20"/>
+      <w:szCs w:val="20"/>
     </w:rPr>
   </w:style>
 </w:styles>

</xml_diff>